<commit_message>
Capturas Comparativa tiendas aplicaciones
</commit_message>
<xml_diff>
--- a/Proyecto Pre-School.docx
+++ b/Proyecto Pre-School.docx
@@ -4009,10 +4009,89 @@
       <w:pPr>
         <w:pStyle w:val="Prrafodelista"/>
       </w:pPr>
+    </w:p>
+    <w:p>
+      <w:r>
+        <w:br w:type="page"/>
+      </w:r>
+    </w:p>
+    <w:p>
+      <w:r>
+        <w:t>Proyecto Tecnológico</w:t>
+      </w:r>
+    </w:p>
+    <w:p>
+      <w:r>
+        <w:t>Pasos del Proyecto Tecnológico</w:t>
+      </w:r>
+    </w:p>
+    <w:p>
+      <w:r>
+        <w:t>Las etapas de un proyecto tecnológico son:</w:t>
+      </w:r>
+    </w:p>
+    <w:p>
+      <w:pPr>
+        <w:pStyle w:val="Prrafodelista"/>
+        <w:numPr>
+          <w:ilvl w:val="0"/>
+          <w:numId w:val="22"/>
+        </w:numPr>
+      </w:pPr>
+      <w:r>
+        <w:t>Identificación de la demanda.</w:t>
+      </w:r>
+    </w:p>
+    <w:p>
+      <w:pPr>
+        <w:pStyle w:val="Prrafodelista"/>
+        <w:numPr>
+          <w:ilvl w:val="0"/>
+          <w:numId w:val="22"/>
+        </w:numPr>
+      </w:pPr>
+      <w:r>
+        <w:t>Diseño</w:t>
+      </w:r>
+    </w:p>
+    <w:p>
+      <w:pPr>
+        <w:pStyle w:val="Prrafodelista"/>
+        <w:numPr>
+          <w:ilvl w:val="0"/>
+          <w:numId w:val="22"/>
+        </w:numPr>
+      </w:pPr>
+      <w:r>
+        <w:t>Organización y gestión</w:t>
+      </w:r>
+    </w:p>
+    <w:p>
+      <w:pPr>
+        <w:pStyle w:val="Prrafodelista"/>
+        <w:numPr>
+          <w:ilvl w:val="0"/>
+          <w:numId w:val="22"/>
+        </w:numPr>
+      </w:pPr>
+      <w:r>
+        <w:t>Ejecución</w:t>
+      </w:r>
+    </w:p>
+    <w:p>
+      <w:pPr>
+        <w:pStyle w:val="Prrafodelista"/>
+        <w:numPr>
+          <w:ilvl w:val="0"/>
+          <w:numId w:val="22"/>
+        </w:numPr>
+      </w:pPr>
+      <w:r>
+        <w:t>Evaluación</w:t>
+      </w:r>
       <w:bookmarkStart w:id="0" w:name="_GoBack"/>
       <w:bookmarkEnd w:id="0"/>
     </w:p>
-    <w:p/>
     <w:sectPr>
       <w:headerReference w:type="even" r:id="rId24"/>
       <w:headerReference w:type="default" r:id="rId25"/>
@@ -4070,13 +4149,7 @@
       <w:rPr>
         <w:lang w:val="es-ES"/>
       </w:rPr>
-      <w:t xml:space="preserve"> </w:t>
-    </w:r>
-    <w:r>
-      <w:rPr>
-        <w:lang w:val="es-ES"/>
-      </w:rPr>
-      <w:t xml:space="preserve">Página </w:t>
+      <w:t xml:space="preserve"> Página </w:t>
     </w:r>
     <w:r>
       <w:fldChar w:fldCharType="begin"/>
@@ -4089,6 +4162,7 @@
     </w:r>
     <w:r>
       <w:rPr>
+        <w:noProof/>
         <w:lang w:val="es-ES"/>
       </w:rPr>
       <w:t>2</w:t>
@@ -4116,13 +4190,7 @@
       <w:rPr>
         <w:lang w:val="es-ES"/>
       </w:rPr>
-      <w:t xml:space="preserve"> </w:t>
-    </w:r>
-    <w:r>
-      <w:rPr>
-        <w:lang w:val="es-ES"/>
-      </w:rPr>
-      <w:t xml:space="preserve">Página </w:t>
+      <w:t xml:space="preserve"> Página </w:t>
     </w:r>
     <w:r>
       <w:fldChar w:fldCharType="begin"/>
@@ -4464,6 +4532,95 @@
       </w:pPr>
     </w:lvl>
   </w:abstractNum>
+  <w:abstractNum w:abstractNumId="6">
+    <w:nsid w:val="341377EE"/>
+    <w:multiLevelType w:val="hybridMultilevel"/>
+    <w:tmpl w:val="D4D21976"/>
+    <w:lvl w:ilvl="0" w:tplc="0C0A000F">
+      <w:start w:val="1"/>
+      <w:numFmt w:val="decimal"/>
+      <w:lvlText w:val="%1."/>
+      <w:lvlJc w:val="left"/>
+      <w:pPr>
+        <w:ind w:left="720" w:hanging="360"/>
+      </w:pPr>
+      <w:rPr>
+        <w:rFonts w:hint="default"/>
+      </w:rPr>
+    </w:lvl>
+    <w:lvl w:ilvl="1" w:tplc="0C0A0019" w:tentative="1">
+      <w:start w:val="1"/>
+      <w:numFmt w:val="lowerLetter"/>
+      <w:lvlText w:val="%2."/>
+      <w:lvlJc w:val="left"/>
+      <w:pPr>
+        <w:ind w:left="1440" w:hanging="360"/>
+      </w:pPr>
+    </w:lvl>
+    <w:lvl w:ilvl="2" w:tplc="0C0A001B" w:tentative="1">
+      <w:start w:val="1"/>
+      <w:numFmt w:val="lowerRoman"/>
+      <w:lvlText w:val="%3."/>
+      <w:lvlJc w:val="right"/>
+      <w:pPr>
+        <w:ind w:left="2160" w:hanging="180"/>
+      </w:pPr>
+    </w:lvl>
+    <w:lvl w:ilvl="3" w:tplc="0C0A000F" w:tentative="1">
+      <w:start w:val="1"/>
+      <w:numFmt w:val="decimal"/>
+      <w:lvlText w:val="%4."/>
+      <w:lvlJc w:val="left"/>
+      <w:pPr>
+        <w:ind w:left="2880" w:hanging="360"/>
+      </w:pPr>
+    </w:lvl>
+    <w:lvl w:ilvl="4" w:tplc="0C0A0019" w:tentative="1">
+      <w:start w:val="1"/>
+      <w:numFmt w:val="lowerLetter"/>
+      <w:lvlText w:val="%5."/>
+      <w:lvlJc w:val="left"/>
+      <w:pPr>
+        <w:ind w:left="3600" w:hanging="360"/>
+      </w:pPr>
+    </w:lvl>
+    <w:lvl w:ilvl="5" w:tplc="0C0A001B" w:tentative="1">
+      <w:start w:val="1"/>
+      <w:numFmt w:val="lowerRoman"/>
+      <w:lvlText w:val="%6."/>
+      <w:lvlJc w:val="right"/>
+      <w:pPr>
+        <w:ind w:left="4320" w:hanging="180"/>
+      </w:pPr>
+    </w:lvl>
+    <w:lvl w:ilvl="6" w:tplc="0C0A000F" w:tentative="1">
+      <w:start w:val="1"/>
+      <w:numFmt w:val="decimal"/>
+      <w:lvlText w:val="%7."/>
+      <w:lvlJc w:val="left"/>
+      <w:pPr>
+        <w:ind w:left="5040" w:hanging="360"/>
+      </w:pPr>
+    </w:lvl>
+    <w:lvl w:ilvl="7" w:tplc="0C0A0019" w:tentative="1">
+      <w:start w:val="1"/>
+      <w:numFmt w:val="lowerLetter"/>
+      <w:lvlText w:val="%8."/>
+      <w:lvlJc w:val="left"/>
+      <w:pPr>
+        <w:ind w:left="5760" w:hanging="360"/>
+      </w:pPr>
+    </w:lvl>
+    <w:lvl w:ilvl="8" w:tplc="0C0A001B" w:tentative="1">
+      <w:start w:val="1"/>
+      <w:numFmt w:val="lowerRoman"/>
+      <w:lvlText w:val="%9."/>
+      <w:lvlJc w:val="right"/>
+      <w:pPr>
+        <w:ind w:left="6480" w:hanging="180"/>
+      </w:pPr>
+    </w:lvl>
+  </w:abstractNum>
   <w:num w:numId="1">
     <w:abstractNumId w:val="4"/>
   </w:num>
@@ -4526,6 +4683,9 @@
   </w:num>
   <w:num w:numId="21">
     <w:abstractNumId w:val="5"/>
+  </w:num>
+  <w:num w:numId="22">
+    <w:abstractNumId w:val="6"/>
   </w:num>
 </w:numbering>
 </file>
@@ -6894,35 +7054,6 @@
         </w:p>
       </w:docPartBody>
     </w:docPart>
-    <w:docPart>
-      <w:docPartPr>
-        <w:name w:val="2F64FD92750F0B4FB60EE30D325DA11A"/>
-        <w:category>
-          <w:name w:val="General"/>
-          <w:gallery w:val="placeholder"/>
-        </w:category>
-        <w:types>
-          <w:type w:val="bbPlcHdr"/>
-        </w:types>
-        <w:behaviors>
-          <w:behavior w:val="content"/>
-        </w:behaviors>
-        <w:guid w:val="{A6B8C22D-976E-4145-B75D-EDBE32C22B38}"/>
-      </w:docPartPr>
-      <w:docPartBody>
-        <w:p>
-          <w:pPr>
-            <w:pStyle w:val="2F64FD92750F0B4FB60EE30D325DA11A"/>
-          </w:pPr>
-          <w:r>
-            <w:rPr>
-              <w:lang w:val="es-ES"/>
-            </w:rPr>
-            <w:t>[Escriba el título del documento]</w:t>
-          </w:r>
-        </w:p>
-      </w:docPartBody>
-    </w:docPart>
   </w:docParts>
 </w:glossaryDocument>
 </file>
@@ -6941,7 +7072,7 @@
     <w:charset w:val="00"/>
     <w:family w:val="auto"/>
     <w:pitch w:val="variable"/>
-    <w:sig w:usb0="E0002AFF" w:usb1="C0007841" w:usb2="00000009" w:usb3="00000000" w:csb0="000001FF" w:csb1="00000000"/>
+    <w:sig w:usb0="00000003" w:usb1="00000000" w:usb2="00000000" w:usb3="00000000" w:csb0="00000001" w:csb1="00000000"/>
   </w:font>
   <w:font w:name="Wingdings 3">
     <w:panose1 w:val="05040102010807070707"/>
@@ -6990,7 +7121,7 @@
     <w:charset w:val="00"/>
     <w:family w:val="auto"/>
     <w:pitch w:val="variable"/>
-    <w:sig w:usb0="E0002AFF" w:usb1="C0007843" w:usb2="00000009" w:usb3="00000000" w:csb0="000001FF" w:csb1="00000000"/>
+    <w:sig w:usb0="00000003" w:usb1="00000000" w:usb2="00000000" w:usb3="00000000" w:csb0="00000001" w:csb1="00000000"/>
   </w:font>
   <w:font w:name="ＭＳ Ｐゴシック">
     <w:panose1 w:val="00000000000000000000"/>
@@ -7004,7 +7135,7 @@
     <w:charset w:val="00"/>
     <w:family w:val="auto"/>
     <w:pitch w:val="variable"/>
-    <w:sig w:usb0="E00002FF" w:usb1="400004FF" w:usb2="00000000" w:usb3="00000000" w:csb0="0000019F" w:csb1="00000000"/>
+    <w:sig w:usb0="00000003" w:usb1="00000000" w:usb2="00000000" w:usb3="00000000" w:csb0="00000001" w:csb1="00000000"/>
   </w:font>
   <w:font w:name="ＭＳ 明朝">
     <w:panose1 w:val="00000000000000000000"/>
@@ -7045,6 +7176,10 @@
     <w:compatSetting w:name="enableOpenTypeFeatures" w:uri="http://schemas.microsoft.com/office/word" w:val="1"/>
     <w:compatSetting w:name="doNotFlipMirrorIndents" w:uri="http://schemas.microsoft.com/office/word" w:val="1"/>
   </w:compat>
+  <w:rsids>
+    <w:rsidRoot w:val="00D22172"/>
+    <w:rsid w:val="00D22172"/>
+  </w:rsids>
   <m:mathPr>
     <m:mathFont m:val="Cambria Math"/>
     <m:brkBin m:val="before"/>
@@ -8093,25 +8228,6 @@
 </file>
 
 <file path=customXml/item1.xml><?xml version="1.0" encoding="utf-8"?>
-<outs:outSpaceData xmlns:outs="http://schemas.microsoft.com/office/2009/outspace/metadata">
-  <outs:relatedDates/>
-  <outs:relatedDocuments/>
-  <outs:relatedPeople/>
-  <propertyMetadataList xmlns="http://schemas.microsoft.com/office/2009/outspace/metadata"/>
-  <outs:corruptMetadataWasLost>true</outs:corruptMetadataWasLost>
-</outs:outSpaceData>
-</file>
-
-<file path=customXml/item2.xml><?xml version="1.0" encoding="utf-8"?>
-<?mso-contentType ?>
-<FormTemplates xmlns="http://schemas.microsoft.com/sharepoint/v3/contenttype/forms">
-  <Display>DocumentLibraryForm</Display>
-  <Edit>AssetEditForm</Edit>
-  <New>DocumentLibraryForm</New>
-</FormTemplates>
-</file>
-
-<file path=customXml/item3.xml><?xml version="1.0" encoding="utf-8"?>
 <CoverPageProperties xmlns="http://schemas.microsoft.com/office/2006/coverPageProps">
   <PublishDate>20140320</PublishDate>
   <Abstract/>
@@ -8122,7 +8238,34 @@
 </CoverPageProperties>
 </file>
 
+<file path=customXml/item2.xml><?xml version="1.0" encoding="utf-8"?>
+<outs:outSpaceData xmlns:outs="http://schemas.microsoft.com/office/2009/outspace/metadata">
+  <outs:relatedDates/>
+  <outs:relatedDocuments/>
+  <outs:relatedPeople/>
+  <propertyMetadataList xmlns="http://schemas.microsoft.com/office/2009/outspace/metadata"/>
+  <outs:corruptMetadataWasLost>true</outs:corruptMetadataWasLost>
+</outs:outSpaceData>
+</file>
+
+<file path=customXml/item3.xml><?xml version="1.0" encoding="utf-8"?>
+<?mso-contentType ?>
+<FormTemplates xmlns="http://schemas.microsoft.com/sharepoint/v3/contenttype/forms">
+  <Display>DocumentLibraryForm</Display>
+  <Edit>AssetEditForm</Edit>
+  <New>DocumentLibraryForm</New>
+</FormTemplates>
+</file>
+
 <file path=customXml/itemProps1.xml><?xml version="1.0" encoding="utf-8"?>
+<ds:datastoreItem xmlns:ds="http://schemas.openxmlformats.org/officeDocument/2006/customXml" ds:itemID="{55AF091B-3C7A-41E3-B477-F2FDAA23CFDA}">
+  <ds:schemaRefs>
+    <ds:schemaRef ds:uri="http://schemas.microsoft.com/office/2006/coverPageProps"/>
+  </ds:schemaRefs>
+</ds:datastoreItem>
+</file>
+
+<file path=customXml/itemProps2.xml><?xml version="1.0" encoding="utf-8"?>
 <ds:datastoreItem xmlns:ds="http://schemas.openxmlformats.org/officeDocument/2006/customXml" ds:itemID="{08CE65F9-6D1F-45BE-8AAF-04F59C177571}">
   <ds:schemaRefs>
     <ds:schemaRef ds:uri="http://schemas.microsoft.com/office/2009/outspace/metadata"/>
@@ -8130,18 +8273,10 @@
 </ds:datastoreItem>
 </file>
 
-<file path=customXml/itemProps2.xml><?xml version="1.0" encoding="utf-8"?>
+<file path=customXml/itemProps3.xml><?xml version="1.0" encoding="utf-8"?>
 <ds:datastoreItem xmlns:ds="http://schemas.openxmlformats.org/officeDocument/2006/customXml" ds:itemID="{45996391-EC90-4DF3-A919-BABAD2A25A68}">
   <ds:schemaRefs>
     <ds:schemaRef ds:uri="http://schemas.microsoft.com/sharepoint/v3/contenttype/forms"/>
   </ds:schemaRefs>
 </ds:datastoreItem>
-</file>
-
-<file path=customXml/itemProps3.xml><?xml version="1.0" encoding="utf-8"?>
-<ds:datastoreItem xmlns:ds="http://schemas.openxmlformats.org/officeDocument/2006/customXml" ds:itemID="{55AF091B-3C7A-41E3-B477-F2FDAA23CFDA}">
-  <ds:schemaRefs>
-    <ds:schemaRef ds:uri="http://schemas.microsoft.com/office/2006/coverPageProps"/>
-  </ds:schemaRefs>
-</ds:datastoreItem>
 </file>
</xml_diff>

<commit_message>
Juegos canvas. Parte 1
</commit_message>
<xml_diff>
--- a/Proyecto Pre-School.docx
+++ b/Proyecto Pre-School.docx
@@ -11,6 +11,7 @@
             <w:docPartUnique/>
           </w:docPartObj>
         </w:sdtPr>
+        <w:sdtEndPr/>
         <w:sdtContent>
           <w:r>
             <w:rPr>
@@ -181,6 +182,7 @@
                                           <w:dataBinding w:prefixMappings="xmlns:ns0='http://schemas.openxmlformats.org/package/2006/metadata/core-properties' xmlns:ns1='http://purl.org/dc/elements/1.1/'" w:xpath="/ns0:coreProperties[1]/ns1:title[1]" w:storeItemID="{6C3C8BC8-F283-45AE-878A-BAB7291924A1}"/>
                                           <w:text/>
                                         </w:sdtPr>
+                                        <w:sdtEndPr/>
                                         <w:sdtContent>
                                           <w:r>
                                             <w:rPr>
@@ -237,6 +239,7 @@
                                           <w:dataBinding w:prefixMappings="xmlns:ns0='http://schemas.openxmlformats.org/package/2006/metadata/core-properties' xmlns:ns1='http://purl.org/dc/elements/1.1/'" w:xpath="/ns0:coreProperties[1]/ns1:subject[1]" w:storeItemID="{6C3C8BC8-F283-45AE-878A-BAB7291924A1}"/>
                                           <w:text/>
                                         </w:sdtPr>
+                                        <w:sdtEndPr/>
                                         <w:sdtContent>
                                           <w:r>
                                             <w:rPr>
@@ -374,6 +377,7 @@
                                           <w:dataBinding w:prefixMappings="xmlns:ns0='http://schemas.openxmlformats.org/package/2006/metadata/core-properties' xmlns:ns1='http://purl.org/dc/elements/1.1/'" w:xpath="/ns0:coreProperties[1]/ns1:creator[1]" w:storeItemID="{6C3C8BC8-F283-45AE-878A-BAB7291924A1}"/>
                                           <w:text/>
                                         </w:sdtPr>
+                                        <w:sdtEndPr/>
                                         <w:sdtContent>
                                           <w:r>
                                             <w:rPr>
@@ -419,6 +423,7 @@
                                           <w:dataBinding w:prefixMappings="xmlns:ns0='http://schemas.openxmlformats.org/officeDocument/2006/extended-properties'" w:xpath="/ns0:Properties[1]/ns0:Company[1]" w:storeItemID="{6668398D-A668-4E3E-A5EB-62B293D839F1}"/>
                                           <w:text/>
                                         </w:sdtPr>
+                                        <w:sdtEndPr/>
                                         <w:sdtContent>
                                           <w:r>
                                             <w:rPr>
@@ -463,6 +468,7 @@
                                             <w:calendar w:val="gregorian"/>
                                           </w:date>
                                         </w:sdtPr>
+                                        <w:sdtEndPr/>
                                         <w:sdtContent>
                                           <w:r>
                                             <w:rPr>
@@ -1961,6 +1967,7 @@
                                     <w:dataBinding w:prefixMappings="xmlns:ns0='http://schemas.openxmlformats.org/package/2006/metadata/core-properties' xmlns:ns1='http://purl.org/dc/elements/1.1/'" w:xpath="/ns0:coreProperties[1]/ns1:title[1]" w:storeItemID="{6C3C8BC8-F283-45AE-878A-BAB7291924A1}"/>
                                     <w:text/>
                                   </w:sdtPr>
+                                  <w:sdtEndPr/>
                                   <w:sdtContent>
                                     <w:r>
                                       <w:rPr>
@@ -2017,6 +2024,7 @@
                                     <w:dataBinding w:prefixMappings="xmlns:ns0='http://schemas.openxmlformats.org/package/2006/metadata/core-properties' xmlns:ns1='http://purl.org/dc/elements/1.1/'" w:xpath="/ns0:coreProperties[1]/ns1:subject[1]" w:storeItemID="{6C3C8BC8-F283-45AE-878A-BAB7291924A1}"/>
                                     <w:text/>
                                   </w:sdtPr>
+                                  <w:sdtEndPr/>
                                   <w:sdtContent>
                                     <w:r>
                                       <w:rPr>
@@ -2154,6 +2162,7 @@
                                     <w:dataBinding w:prefixMappings="xmlns:ns0='http://schemas.openxmlformats.org/package/2006/metadata/core-properties' xmlns:ns1='http://purl.org/dc/elements/1.1/'" w:xpath="/ns0:coreProperties[1]/ns1:creator[1]" w:storeItemID="{6C3C8BC8-F283-45AE-878A-BAB7291924A1}"/>
                                     <w:text/>
                                   </w:sdtPr>
+                                  <w:sdtEndPr/>
                                   <w:sdtContent>
                                     <w:r>
                                       <w:rPr>
@@ -2199,6 +2208,7 @@
                                     <w:dataBinding w:prefixMappings="xmlns:ns0='http://schemas.openxmlformats.org/officeDocument/2006/extended-properties'" w:xpath="/ns0:Properties[1]/ns0:Company[1]" w:storeItemID="{6668398D-A668-4E3E-A5EB-62B293D839F1}"/>
                                     <w:text/>
                                   </w:sdtPr>
+                                  <w:sdtEndPr/>
                                   <w:sdtContent>
                                     <w:r>
                                       <w:rPr>
@@ -2243,6 +2253,7 @@
                                       <w:calendar w:val="gregorian"/>
                                     </w:date>
                                   </w:sdtPr>
+                                  <w:sdtEndPr/>
                                   <w:sdtContent>
                                     <w:r>
                                       <w:rPr>
@@ -3641,6 +3652,7 @@
           <w:dataBinding w:prefixMappings="xmlns:ns0='http://purl.org/dc/elements/1.1/' xmlns:ns1='http://schemas.openxmlformats.org/package/2006/metadata/core-properties' " w:xpath="/ns1:coreProperties[1]/ns0:title[1]" w:storeItemID="{6C3C8BC8-F283-45AE-878A-BAB7291924A1}"/>
           <w:text/>
         </w:sdtPr>
+        <w:sdtEndPr/>
         <w:sdtContent>
           <w:r>
             <w:t>Proyecto “Pre-</w:t>
@@ -3670,6 +3682,7 @@
         <w:dataBinding w:prefixMappings="xmlns:ns0='http://purl.org/dc/elements/1.1/' xmlns:ns1='http://schemas.openxmlformats.org/package/2006/metadata/core-properties' " w:xpath="/ns1:coreProperties[1]/ns0:subject[1]" w:storeItemID="{6C3C8BC8-F283-45AE-878A-BAB7291924A1}"/>
         <w:text/>
       </w:sdtPr>
+      <w:sdtEndPr/>
       <w:sdtContent>
         <w:p>
           <w:pPr>
@@ -4088,6 +4101,50 @@
       </w:pPr>
       <w:r>
         <w:t>Evaluación</w:t>
+      </w:r>
+    </w:p>
+    <w:p>
+      <w:r>
+        <w:t>Dentro de organización y gestión</w:t>
+      </w:r>
+    </w:p>
+    <w:p>
+      <w:r>
+        <w:t>Justo antes de la ejecución, es necesaria cierta formación previa:</w:t>
+      </w:r>
+    </w:p>
+    <w:p>
+      <w:pPr>
+        <w:pStyle w:val="Prrafodelista"/>
+        <w:numPr>
+          <w:ilvl w:val="0"/>
+          <w:numId w:val="24"/>
+        </w:numPr>
+      </w:pPr>
+      <w:proofErr w:type="spellStart"/>
+      <w:r>
+        <w:t>Codecademy</w:t>
+      </w:r>
+      <w:proofErr w:type="spellEnd"/>
+      <w:r>
+        <w:t xml:space="preserve">: </w:t>
+      </w:r>
+      <w:proofErr w:type="spellStart"/>
+      <w:r>
+        <w:t>Javascript</w:t>
+      </w:r>
+      <w:proofErr w:type="spellEnd"/>
+    </w:p>
+    <w:p>
+      <w:pPr>
+        <w:pStyle w:val="Prrafodelista"/>
+        <w:numPr>
+          <w:ilvl w:val="0"/>
+          <w:numId w:val="24"/>
+        </w:numPr>
+      </w:pPr>
+      <w:r>
+        <w:t>juegoscanvas.blogspot.com</w:t>
       </w:r>
       <w:bookmarkStart w:id="0" w:name="_GoBack"/>
       <w:bookmarkEnd w:id="0"/>
@@ -4263,12 +4320,10 @@
       <w:sdtPr>
         <w:alias w:val="Título"/>
         <w:id w:val="168006723"/>
-        <w:placeholder>
-          <w:docPart w:val="2F64FD92750F0B4FB60EE30D325DA11A"/>
-        </w:placeholder>
         <w:dataBinding w:prefixMappings="xmlns:ns0='http://schemas.openxmlformats.org/package/2006/metadata/core-properties' xmlns:ns1='http://purl.org/dc/elements/1.1/'" w:xpath="/ns0:coreProperties[1]/ns1:title[1]" w:storeItemID="{6C3C8BC8-F283-45AE-878A-BAB7291924A1}"/>
         <w:text/>
       </w:sdtPr>
+      <w:sdtEndPr/>
       <w:sdtContent>
         <w:r>
           <w:t>Proyecto “Pre-</w:t>
@@ -4310,12 +4365,10 @@
       <w:sdtPr>
         <w:alias w:val="Título"/>
         <w:id w:val="-1280636935"/>
-        <w:placeholder>
-          <w:docPart w:val="2F64FD92750F0B4FB60EE30D325DA11A"/>
-        </w:placeholder>
         <w:dataBinding w:prefixMappings="xmlns:ns0='http://schemas.openxmlformats.org/package/2006/metadata/core-properties' xmlns:ns1='http://purl.org/dc/elements/1.1/'" w:xpath="/ns0:coreProperties[1]/ns1:title[1]" w:storeItemID="{6C3C8BC8-F283-45AE-878A-BAB7291924A1}"/>
         <w:text/>
       </w:sdtPr>
+      <w:sdtEndPr/>
       <w:sdtContent>
         <w:r>
           <w:t>Proyecto “Pre-</w:t>
@@ -4444,6 +4497,119 @@
     </w:lvl>
   </w:abstractNum>
   <w:abstractNum w:abstractNumId="5">
+    <w:nsid w:val="03EF0DDF"/>
+    <w:multiLevelType w:val="hybridMultilevel"/>
+    <w:tmpl w:val="BC2EC030"/>
+    <w:lvl w:ilvl="0" w:tplc="0C0A0001">
+      <w:start w:val="1"/>
+      <w:numFmt w:val="bullet"/>
+      <w:lvlText w:val=""/>
+      <w:lvlJc w:val="left"/>
+      <w:pPr>
+        <w:ind w:left="720" w:hanging="360"/>
+      </w:pPr>
+      <w:rPr>
+        <w:rFonts w:ascii="Symbol" w:hAnsi="Symbol" w:hint="default"/>
+      </w:rPr>
+    </w:lvl>
+    <w:lvl w:ilvl="1" w:tplc="0C0A0003" w:tentative="1">
+      <w:start w:val="1"/>
+      <w:numFmt w:val="bullet"/>
+      <w:lvlText w:val="o"/>
+      <w:lvlJc w:val="left"/>
+      <w:pPr>
+        <w:ind w:left="1440" w:hanging="360"/>
+      </w:pPr>
+      <w:rPr>
+        <w:rFonts w:ascii="Courier New" w:hAnsi="Courier New" w:hint="default"/>
+      </w:rPr>
+    </w:lvl>
+    <w:lvl w:ilvl="2" w:tplc="0C0A0005" w:tentative="1">
+      <w:start w:val="1"/>
+      <w:numFmt w:val="bullet"/>
+      <w:lvlText w:val=""/>
+      <w:lvlJc w:val="left"/>
+      <w:pPr>
+        <w:ind w:left="2160" w:hanging="360"/>
+      </w:pPr>
+      <w:rPr>
+        <w:rFonts w:ascii="Wingdings" w:hAnsi="Wingdings" w:hint="default"/>
+      </w:rPr>
+    </w:lvl>
+    <w:lvl w:ilvl="3" w:tplc="0C0A0001" w:tentative="1">
+      <w:start w:val="1"/>
+      <w:numFmt w:val="bullet"/>
+      <w:lvlText w:val=""/>
+      <w:lvlJc w:val="left"/>
+      <w:pPr>
+        <w:ind w:left="2880" w:hanging="360"/>
+      </w:pPr>
+      <w:rPr>
+        <w:rFonts w:ascii="Symbol" w:hAnsi="Symbol" w:hint="default"/>
+      </w:rPr>
+    </w:lvl>
+    <w:lvl w:ilvl="4" w:tplc="0C0A0003" w:tentative="1">
+      <w:start w:val="1"/>
+      <w:numFmt w:val="bullet"/>
+      <w:lvlText w:val="o"/>
+      <w:lvlJc w:val="left"/>
+      <w:pPr>
+        <w:ind w:left="3600" w:hanging="360"/>
+      </w:pPr>
+      <w:rPr>
+        <w:rFonts w:ascii="Courier New" w:hAnsi="Courier New" w:hint="default"/>
+      </w:rPr>
+    </w:lvl>
+    <w:lvl w:ilvl="5" w:tplc="0C0A0005" w:tentative="1">
+      <w:start w:val="1"/>
+      <w:numFmt w:val="bullet"/>
+      <w:lvlText w:val=""/>
+      <w:lvlJc w:val="left"/>
+      <w:pPr>
+        <w:ind w:left="4320" w:hanging="360"/>
+      </w:pPr>
+      <w:rPr>
+        <w:rFonts w:ascii="Wingdings" w:hAnsi="Wingdings" w:hint="default"/>
+      </w:rPr>
+    </w:lvl>
+    <w:lvl w:ilvl="6" w:tplc="0C0A0001" w:tentative="1">
+      <w:start w:val="1"/>
+      <w:numFmt w:val="bullet"/>
+      <w:lvlText w:val=""/>
+      <w:lvlJc w:val="left"/>
+      <w:pPr>
+        <w:ind w:left="5040" w:hanging="360"/>
+      </w:pPr>
+      <w:rPr>
+        <w:rFonts w:ascii="Symbol" w:hAnsi="Symbol" w:hint="default"/>
+      </w:rPr>
+    </w:lvl>
+    <w:lvl w:ilvl="7" w:tplc="0C0A0003" w:tentative="1">
+      <w:start w:val="1"/>
+      <w:numFmt w:val="bullet"/>
+      <w:lvlText w:val="o"/>
+      <w:lvlJc w:val="left"/>
+      <w:pPr>
+        <w:ind w:left="5760" w:hanging="360"/>
+      </w:pPr>
+      <w:rPr>
+        <w:rFonts w:ascii="Courier New" w:hAnsi="Courier New" w:hint="default"/>
+      </w:rPr>
+    </w:lvl>
+    <w:lvl w:ilvl="8" w:tplc="0C0A0005" w:tentative="1">
+      <w:start w:val="1"/>
+      <w:numFmt w:val="bullet"/>
+      <w:lvlText w:val=""/>
+      <w:lvlJc w:val="left"/>
+      <w:pPr>
+        <w:ind w:left="6480" w:hanging="360"/>
+      </w:pPr>
+      <w:rPr>
+        <w:rFonts w:ascii="Wingdings" w:hAnsi="Wingdings" w:hint="default"/>
+      </w:rPr>
+    </w:lvl>
+  </w:abstractNum>
+  <w:abstractNum w:abstractNumId="6">
     <w:nsid w:val="332F59DA"/>
     <w:multiLevelType w:val="hybridMultilevel"/>
     <w:tmpl w:val="0C00ADA4"/>
@@ -4532,7 +4698,7 @@
       </w:pPr>
     </w:lvl>
   </w:abstractNum>
-  <w:abstractNum w:abstractNumId="6">
+  <w:abstractNum w:abstractNumId="7">
     <w:nsid w:val="341377EE"/>
     <w:multiLevelType w:val="hybridMultilevel"/>
     <w:tmpl w:val="D4D21976"/>
@@ -4619,6 +4785,118 @@
       <w:pPr>
         <w:ind w:left="6480" w:hanging="180"/>
       </w:pPr>
+    </w:lvl>
+  </w:abstractNum>
+  <w:abstractNum w:abstractNumId="8">
+    <w:nsid w:val="62302046"/>
+    <w:multiLevelType w:val="hybridMultilevel"/>
+    <w:tmpl w:val="A5426068"/>
+    <w:lvl w:ilvl="0" w:tplc="79844348">
+      <w:numFmt w:val="bullet"/>
+      <w:lvlText w:val="-"/>
+      <w:lvlJc w:val="left"/>
+      <w:pPr>
+        <w:ind w:left="720" w:hanging="360"/>
+      </w:pPr>
+      <w:rPr>
+        <w:rFonts w:ascii="Gill Sans MT" w:eastAsiaTheme="minorHAnsi" w:hAnsi="Gill Sans MT" w:cstheme="minorBidi" w:hint="default"/>
+      </w:rPr>
+    </w:lvl>
+    <w:lvl w:ilvl="1" w:tplc="0C0A0003" w:tentative="1">
+      <w:start w:val="1"/>
+      <w:numFmt w:val="bullet"/>
+      <w:lvlText w:val="o"/>
+      <w:lvlJc w:val="left"/>
+      <w:pPr>
+        <w:ind w:left="1440" w:hanging="360"/>
+      </w:pPr>
+      <w:rPr>
+        <w:rFonts w:ascii="Courier New" w:hAnsi="Courier New" w:hint="default"/>
+      </w:rPr>
+    </w:lvl>
+    <w:lvl w:ilvl="2" w:tplc="0C0A0005" w:tentative="1">
+      <w:start w:val="1"/>
+      <w:numFmt w:val="bullet"/>
+      <w:lvlText w:val=""/>
+      <w:lvlJc w:val="left"/>
+      <w:pPr>
+        <w:ind w:left="2160" w:hanging="360"/>
+      </w:pPr>
+      <w:rPr>
+        <w:rFonts w:ascii="Wingdings" w:hAnsi="Wingdings" w:hint="default"/>
+      </w:rPr>
+    </w:lvl>
+    <w:lvl w:ilvl="3" w:tplc="0C0A0001" w:tentative="1">
+      <w:start w:val="1"/>
+      <w:numFmt w:val="bullet"/>
+      <w:lvlText w:val=""/>
+      <w:lvlJc w:val="left"/>
+      <w:pPr>
+        <w:ind w:left="2880" w:hanging="360"/>
+      </w:pPr>
+      <w:rPr>
+        <w:rFonts w:ascii="Symbol" w:hAnsi="Symbol" w:hint="default"/>
+      </w:rPr>
+    </w:lvl>
+    <w:lvl w:ilvl="4" w:tplc="0C0A0003" w:tentative="1">
+      <w:start w:val="1"/>
+      <w:numFmt w:val="bullet"/>
+      <w:lvlText w:val="o"/>
+      <w:lvlJc w:val="left"/>
+      <w:pPr>
+        <w:ind w:left="3600" w:hanging="360"/>
+      </w:pPr>
+      <w:rPr>
+        <w:rFonts w:ascii="Courier New" w:hAnsi="Courier New" w:hint="default"/>
+      </w:rPr>
+    </w:lvl>
+    <w:lvl w:ilvl="5" w:tplc="0C0A0005" w:tentative="1">
+      <w:start w:val="1"/>
+      <w:numFmt w:val="bullet"/>
+      <w:lvlText w:val=""/>
+      <w:lvlJc w:val="left"/>
+      <w:pPr>
+        <w:ind w:left="4320" w:hanging="360"/>
+      </w:pPr>
+      <w:rPr>
+        <w:rFonts w:ascii="Wingdings" w:hAnsi="Wingdings" w:hint="default"/>
+      </w:rPr>
+    </w:lvl>
+    <w:lvl w:ilvl="6" w:tplc="0C0A0001" w:tentative="1">
+      <w:start w:val="1"/>
+      <w:numFmt w:val="bullet"/>
+      <w:lvlText w:val=""/>
+      <w:lvlJc w:val="left"/>
+      <w:pPr>
+        <w:ind w:left="5040" w:hanging="360"/>
+      </w:pPr>
+      <w:rPr>
+        <w:rFonts w:ascii="Symbol" w:hAnsi="Symbol" w:hint="default"/>
+      </w:rPr>
+    </w:lvl>
+    <w:lvl w:ilvl="7" w:tplc="0C0A0003" w:tentative="1">
+      <w:start w:val="1"/>
+      <w:numFmt w:val="bullet"/>
+      <w:lvlText w:val="o"/>
+      <w:lvlJc w:val="left"/>
+      <w:pPr>
+        <w:ind w:left="5760" w:hanging="360"/>
+      </w:pPr>
+      <w:rPr>
+        <w:rFonts w:ascii="Courier New" w:hAnsi="Courier New" w:hint="default"/>
+      </w:rPr>
+    </w:lvl>
+    <w:lvl w:ilvl="8" w:tplc="0C0A0005" w:tentative="1">
+      <w:start w:val="1"/>
+      <w:numFmt w:val="bullet"/>
+      <w:lvlText w:val=""/>
+      <w:lvlJc w:val="left"/>
+      <w:pPr>
+        <w:ind w:left="6480" w:hanging="360"/>
+      </w:pPr>
+      <w:rPr>
+        <w:rFonts w:ascii="Wingdings" w:hAnsi="Wingdings" w:hint="default"/>
+      </w:rPr>
     </w:lvl>
   </w:abstractNum>
   <w:num w:numId="1">
@@ -4682,10 +4960,16 @@
     <w:abstractNumId w:val="0"/>
   </w:num>
   <w:num w:numId="21">
+    <w:abstractNumId w:val="6"/>
+  </w:num>
+  <w:num w:numId="22">
+    <w:abstractNumId w:val="7"/>
+  </w:num>
+  <w:num w:numId="23">
     <w:abstractNumId w:val="5"/>
   </w:num>
-  <w:num w:numId="22">
-    <w:abstractNumId w:val="6"/>
+  <w:num w:numId="24">
+    <w:abstractNumId w:val="8"/>
   </w:num>
 </w:numbering>
 </file>
@@ -7024,36 +7308,6 @@
         </w:p>
       </w:docPartBody>
     </w:docPart>
-    <w:docPart>
-      <w:docPartPr>
-        <w:name w:val="0D11E7D8A3BA3F499180FBC4F62BC133"/>
-        <w:category>
-          <w:name w:val="General"/>
-          <w:gallery w:val="placeholder"/>
-        </w:category>
-        <w:types>
-          <w:type w:val="bbPlcHdr"/>
-        </w:types>
-        <w:behaviors>
-          <w:behavior w:val="content"/>
-        </w:behaviors>
-        <w:guid w:val="{E228CE81-60D2-A642-A63E-E1666250FEE6}"/>
-      </w:docPartPr>
-      <w:docPartBody>
-        <w:p>
-          <w:pPr>
-            <w:pStyle w:val="0D11E7D8A3BA3F499180FBC4F62BC133"/>
-          </w:pPr>
-          <w:r>
-            <w:rPr>
-              <w:color w:val="4F81BD" w:themeColor="accent1"/>
-              <w:lang w:val="es-ES"/>
-            </w:rPr>
-            <w:t>[Escriba el subtítulo del documento]</w:t>
-          </w:r>
-        </w:p>
-      </w:docPartBody>
-    </w:docPart>
   </w:docParts>
 </w:glossaryDocument>
 </file>
@@ -7076,6 +7330,20 @@
   </w:font>
   <w:font w:name="Wingdings 3">
     <w:panose1 w:val="05040102010807070707"/>
+    <w:charset w:val="02"/>
+    <w:family w:val="auto"/>
+    <w:pitch w:val="variable"/>
+    <w:sig w:usb0="00000000" w:usb1="10000000" w:usb2="00000000" w:usb3="00000000" w:csb0="80000000" w:csb1="00000000"/>
+  </w:font>
+  <w:font w:name="Courier New">
+    <w:panose1 w:val="02070309020205020404"/>
+    <w:charset w:val="00"/>
+    <w:family w:val="auto"/>
+    <w:pitch w:val="variable"/>
+    <w:sig w:usb0="00000003" w:usb1="00000000" w:usb2="00000000" w:usb3="00000000" w:csb0="00000001" w:csb1="00000000"/>
+  </w:font>
+  <w:font w:name="Wingdings">
+    <w:panose1 w:val="05000000000000000000"/>
     <w:charset w:val="02"/>
     <w:family w:val="auto"/>
     <w:pitch w:val="variable"/>

</xml_diff>